<commit_message>
Vygenerovany file ve složce: Thu Nov 12 11:54:54 UTC 2020
</commit_message>
<xml_diff>
--- a/docx/Přednáška_Bezpečnostní_Hrozby.docx
+++ b/docx/Přednáška_Bezpečnostní_Hrozby.docx
@@ -1572,7 +1572,7 @@
     </w:lvl>
   </w:abstractNum>
   <w:abstractNum w:abstractNumId="990">
-    <w:nsid w:val="ba4f5821"/>
+    <w:nsid w:val="e52bc470"/>
     <w:multiLevelType w:val="multilevel"/>
     <w:lvl w:ilvl="0">
       <w:numFmt w:val="bullet"/>
@@ -1653,7 +1653,7 @@
     </w:lvl>
   </w:abstractNum>
   <w:abstractNum w:abstractNumId="991">
-    <w:nsid w:val="9947562b"/>
+    <w:nsid w:val="7051ff05"/>
     <w:multiLevelType w:val="multilevel"/>
     <w:lvl w:ilvl="0">
       <w:numFmt w:val="bullet"/>

</xml_diff>

<commit_message>
Vygenerovany file ve složce: Thu Nov 12 12:19:28 UTC 2020
</commit_message>
<xml_diff>
--- a/docx/Přednáška_Bezpečnostní_Hrozby.docx
+++ b/docx/Přednáška_Bezpečnostní_Hrozby.docx
@@ -1572,7 +1572,7 @@
     </w:lvl>
   </w:abstractNum>
   <w:abstractNum w:abstractNumId="990">
-    <w:nsid w:val="e52bc470"/>
+    <w:nsid w:val="86ecee1f"/>
     <w:multiLevelType w:val="multilevel"/>
     <w:lvl w:ilvl="0">
       <w:numFmt w:val="bullet"/>
@@ -1653,7 +1653,7 @@
     </w:lvl>
   </w:abstractNum>
   <w:abstractNum w:abstractNumId="991">
-    <w:nsid w:val="7051ff05"/>
+    <w:nsid w:val="55b89d09"/>
     <w:multiLevelType w:val="multilevel"/>
     <w:lvl w:ilvl="0">
       <w:numFmt w:val="bullet"/>

</xml_diff>

<commit_message>
Vygenerovany file ve složce: Thu Nov 12 13:39:55 UTC 2020
</commit_message>
<xml_diff>
--- a/docx/Přednáška_Bezpečnostní_Hrozby.docx
+++ b/docx/Přednáška_Bezpečnostní_Hrozby.docx
@@ -1572,7 +1572,7 @@
     </w:lvl>
   </w:abstractNum>
   <w:abstractNum w:abstractNumId="990">
-    <w:nsid w:val="3300f93a"/>
+    <w:nsid w:val="68410a37"/>
     <w:multiLevelType w:val="multilevel"/>
     <w:lvl w:ilvl="0">
       <w:numFmt w:val="bullet"/>
@@ -1653,7 +1653,7 @@
     </w:lvl>
   </w:abstractNum>
   <w:abstractNum w:abstractNumId="991">
-    <w:nsid w:val="38e21e07"/>
+    <w:nsid w:val="b6177e1d"/>
     <w:multiLevelType w:val="multilevel"/>
     <w:lvl w:ilvl="0">
       <w:numFmt w:val="bullet"/>

</xml_diff>

<commit_message>
Vygenerovany file ve složce: Thu Nov 12 14:50:02 UTC 2020
</commit_message>
<xml_diff>
--- a/docx/Přednáška_Bezpečnostní_Hrozby.docx
+++ b/docx/Přednáška_Bezpečnostní_Hrozby.docx
@@ -1572,7 +1572,7 @@
     </w:lvl>
   </w:abstractNum>
   <w:abstractNum w:abstractNumId="990">
-    <w:nsid w:val="68410a37"/>
+    <w:nsid w:val="3dcc828a"/>
     <w:multiLevelType w:val="multilevel"/>
     <w:lvl w:ilvl="0">
       <w:numFmt w:val="bullet"/>
@@ -1653,7 +1653,7 @@
     </w:lvl>
   </w:abstractNum>
   <w:abstractNum w:abstractNumId="991">
-    <w:nsid w:val="b6177e1d"/>
+    <w:nsid w:val="845bccb7"/>
     <w:multiLevelType w:val="multilevel"/>
     <w:lvl w:ilvl="0">
       <w:numFmt w:val="bullet"/>

</xml_diff>

<commit_message>
Vygenerovany file ve složce: Thu Nov 12 15:01:01 UTC 2020
</commit_message>
<xml_diff>
--- a/docx/Přednáška_Bezpečnostní_Hrozby.docx
+++ b/docx/Přednáška_Bezpečnostní_Hrozby.docx
@@ -1572,7 +1572,7 @@
     </w:lvl>
   </w:abstractNum>
   <w:abstractNum w:abstractNumId="990">
-    <w:nsid w:val="3dcc828a"/>
+    <w:nsid w:val="e7a27f23"/>
     <w:multiLevelType w:val="multilevel"/>
     <w:lvl w:ilvl="0">
       <w:numFmt w:val="bullet"/>
@@ -1653,7 +1653,7 @@
     </w:lvl>
   </w:abstractNum>
   <w:abstractNum w:abstractNumId="991">
-    <w:nsid w:val="845bccb7"/>
+    <w:nsid w:val="b60c718a"/>
     <w:multiLevelType w:val="multilevel"/>
     <w:lvl w:ilvl="0">
       <w:numFmt w:val="bullet"/>

</xml_diff>

<commit_message>
Vygenerovany file ve složce: Thu Nov 12 15:03:40 UTC 2020
</commit_message>
<xml_diff>
--- a/docx/Přednáška_Bezpečnostní_Hrozby.docx
+++ b/docx/Přednáška_Bezpečnostní_Hrozby.docx
@@ -1572,7 +1572,7 @@
     </w:lvl>
   </w:abstractNum>
   <w:abstractNum w:abstractNumId="990">
-    <w:nsid w:val="e7a27f23"/>
+    <w:nsid w:val="be17090a"/>
     <w:multiLevelType w:val="multilevel"/>
     <w:lvl w:ilvl="0">
       <w:numFmt w:val="bullet"/>
@@ -1653,7 +1653,7 @@
     </w:lvl>
   </w:abstractNum>
   <w:abstractNum w:abstractNumId="991">
-    <w:nsid w:val="b60c718a"/>
+    <w:nsid w:val="f6204ff0"/>
     <w:multiLevelType w:val="multilevel"/>
     <w:lvl w:ilvl="0">
       <w:numFmt w:val="bullet"/>

</xml_diff>

<commit_message>
Vygenerovany file ve složce: Thu Nov 12 15:30:25 UTC 2020
</commit_message>
<xml_diff>
--- a/docx/Přednáška_Bezpečnostní_Hrozby.docx
+++ b/docx/Přednáška_Bezpečnostní_Hrozby.docx
@@ -1572,7 +1572,7 @@
     </w:lvl>
   </w:abstractNum>
   <w:abstractNum w:abstractNumId="990">
-    <w:nsid w:val="be17090a"/>
+    <w:nsid w:val="a0bf57e8"/>
     <w:multiLevelType w:val="multilevel"/>
     <w:lvl w:ilvl="0">
       <w:numFmt w:val="bullet"/>
@@ -1653,7 +1653,7 @@
     </w:lvl>
   </w:abstractNum>
   <w:abstractNum w:abstractNumId="991">
-    <w:nsid w:val="f6204ff0"/>
+    <w:nsid w:val="fb868f73"/>
     <w:multiLevelType w:val="multilevel"/>
     <w:lvl w:ilvl="0">
       <w:numFmt w:val="bullet"/>

</xml_diff>

<commit_message>
Vygenerovany file ve složce: Thu Nov 12 15:33:19 UTC 2020
</commit_message>
<xml_diff>
--- a/docx/Přednáška_Bezpečnostní_Hrozby.docx
+++ b/docx/Přednáška_Bezpečnostní_Hrozby.docx
@@ -1572,7 +1572,7 @@
     </w:lvl>
   </w:abstractNum>
   <w:abstractNum w:abstractNumId="990">
-    <w:nsid w:val="a0bf57e8"/>
+    <w:nsid w:val="7c90c176"/>
     <w:multiLevelType w:val="multilevel"/>
     <w:lvl w:ilvl="0">
       <w:numFmt w:val="bullet"/>
@@ -1653,7 +1653,7 @@
     </w:lvl>
   </w:abstractNum>
   <w:abstractNum w:abstractNumId="991">
-    <w:nsid w:val="fb868f73"/>
+    <w:nsid w:val="12e10c3a"/>
     <w:multiLevelType w:val="multilevel"/>
     <w:lvl w:ilvl="0">
       <w:numFmt w:val="bullet"/>

</xml_diff>

<commit_message>
Vygenerovany file ve složce: Thu Nov 12 15:36:58 UTC 2020
</commit_message>
<xml_diff>
--- a/docx/Přednáška_Bezpečnostní_Hrozby.docx
+++ b/docx/Přednáška_Bezpečnostní_Hrozby.docx
@@ -1572,7 +1572,7 @@
     </w:lvl>
   </w:abstractNum>
   <w:abstractNum w:abstractNumId="990">
-    <w:nsid w:val="7c90c176"/>
+    <w:nsid w:val="4d3fed61"/>
     <w:multiLevelType w:val="multilevel"/>
     <w:lvl w:ilvl="0">
       <w:numFmt w:val="bullet"/>
@@ -1653,7 +1653,7 @@
     </w:lvl>
   </w:abstractNum>
   <w:abstractNum w:abstractNumId="991">
-    <w:nsid w:val="12e10c3a"/>
+    <w:nsid w:val="62499723"/>
     <w:multiLevelType w:val="multilevel"/>
     <w:lvl w:ilvl="0">
       <w:numFmt w:val="bullet"/>

</xml_diff>

<commit_message>
Vygenerovany file ve složce: Thu Nov 12 15:41:16 UTC 2020
</commit_message>
<xml_diff>
--- a/docx/Přednáška_Bezpečnostní_Hrozby.docx
+++ b/docx/Přednáška_Bezpečnostní_Hrozby.docx
@@ -1572,7 +1572,7 @@
     </w:lvl>
   </w:abstractNum>
   <w:abstractNum w:abstractNumId="990">
-    <w:nsid w:val="f9604531"/>
+    <w:nsid w:val="60e9cede"/>
     <w:multiLevelType w:val="multilevel"/>
     <w:lvl w:ilvl="0">
       <w:numFmt w:val="bullet"/>
@@ -1653,7 +1653,7 @@
     </w:lvl>
   </w:abstractNum>
   <w:abstractNum w:abstractNumId="991">
-    <w:nsid w:val="52ef7c67"/>
+    <w:nsid w:val="e5a93183"/>
     <w:multiLevelType w:val="multilevel"/>
     <w:lvl w:ilvl="0">
       <w:numFmt w:val="bullet"/>

</xml_diff>

<commit_message>
Vygenerovany file ve složce: Thu Nov 12 15:47:56 UTC 2020
</commit_message>
<xml_diff>
--- a/docx/Přednáška_Bezpečnostní_Hrozby.docx
+++ b/docx/Přednáška_Bezpečnostní_Hrozby.docx
@@ -1572,7 +1572,7 @@
     </w:lvl>
   </w:abstractNum>
   <w:abstractNum w:abstractNumId="990">
-    <w:nsid w:val="c3620fb2"/>
+    <w:nsid w:val="6ea28c72"/>
     <w:multiLevelType w:val="multilevel"/>
     <w:lvl w:ilvl="0">
       <w:numFmt w:val="bullet"/>
@@ -1653,7 +1653,7 @@
     </w:lvl>
   </w:abstractNum>
   <w:abstractNum w:abstractNumId="991">
-    <w:nsid w:val="10a7864d"/>
+    <w:nsid w:val="bb6f7144"/>
     <w:multiLevelType w:val="multilevel"/>
     <w:lvl w:ilvl="0">
       <w:numFmt w:val="bullet"/>

</xml_diff>

<commit_message>
Vygenerovany file ve složce: Thu Nov 12 15:56:15 UTC 2020
</commit_message>
<xml_diff>
--- a/docx/Přednáška_Bezpečnostní_Hrozby.docx
+++ b/docx/Přednáška_Bezpečnostní_Hrozby.docx
@@ -1572,7 +1572,7 @@
     </w:lvl>
   </w:abstractNum>
   <w:abstractNum w:abstractNumId="990">
-    <w:nsid w:val="a1270bb6"/>
+    <w:nsid w:val="34ab34fc"/>
     <w:multiLevelType w:val="multilevel"/>
     <w:lvl w:ilvl="0">
       <w:numFmt w:val="bullet"/>
@@ -1653,7 +1653,7 @@
     </w:lvl>
   </w:abstractNum>
   <w:abstractNum w:abstractNumId="991">
-    <w:nsid w:val="7a9aa26e"/>
+    <w:nsid w:val="e02e0266"/>
     <w:multiLevelType w:val="multilevel"/>
     <w:lvl w:ilvl="0">
       <w:numFmt w:val="bullet"/>

</xml_diff>

<commit_message>
Vygenerovany file ve složce: Thu Nov 12 16:11:31 UTC 2020
</commit_message>
<xml_diff>
--- a/docx/Přednáška_Bezpečnostní_Hrozby.docx
+++ b/docx/Přednáška_Bezpečnostní_Hrozby.docx
@@ -1572,7 +1572,7 @@
     </w:lvl>
   </w:abstractNum>
   <w:abstractNum w:abstractNumId="990">
-    <w:nsid w:val="34ab34fc"/>
+    <w:nsid w:val="4f27f998"/>
     <w:multiLevelType w:val="multilevel"/>
     <w:lvl w:ilvl="0">
       <w:numFmt w:val="bullet"/>
@@ -1653,7 +1653,7 @@
     </w:lvl>
   </w:abstractNum>
   <w:abstractNum w:abstractNumId="991">
-    <w:nsid w:val="e02e0266"/>
+    <w:nsid w:val="37313315"/>
     <w:multiLevelType w:val="multilevel"/>
     <w:lvl w:ilvl="0">
       <w:numFmt w:val="bullet"/>

</xml_diff>

<commit_message>
Vygenerovany file ve složce: Thu Nov 12 16:14:35 UTC 2020
</commit_message>
<xml_diff>
--- a/docx/Přednáška_Bezpečnostní_Hrozby.docx
+++ b/docx/Přednáška_Bezpečnostní_Hrozby.docx
@@ -1572,7 +1572,7 @@
     </w:lvl>
   </w:abstractNum>
   <w:abstractNum w:abstractNumId="990">
-    <w:nsid w:val="4f27f998"/>
+    <w:nsid w:val="2b80c1f8"/>
     <w:multiLevelType w:val="multilevel"/>
     <w:lvl w:ilvl="0">
       <w:numFmt w:val="bullet"/>
@@ -1653,7 +1653,7 @@
     </w:lvl>
   </w:abstractNum>
   <w:abstractNum w:abstractNumId="991">
-    <w:nsid w:val="37313315"/>
+    <w:nsid w:val="42fdcdd2"/>
     <w:multiLevelType w:val="multilevel"/>
     <w:lvl w:ilvl="0">
       <w:numFmt w:val="bullet"/>

</xml_diff>

<commit_message>
Vygenerovany file ve složce: Sun Dec 13 17:19:15 UTC 2020
</commit_message>
<xml_diff>
--- a/docx/Přednáška_Bezpečnostní_Hrozby.docx
+++ b/docx/Přednáška_Bezpečnostní_Hrozby.docx
@@ -1572,7 +1572,7 @@
     </w:lvl>
   </w:abstractNum>
   <w:abstractNum w:abstractNumId="990">
-    <w:nsid w:val="2b80c1f8"/>
+    <w:nsid w:val="4d7b4953"/>
     <w:multiLevelType w:val="multilevel"/>
     <w:lvl w:ilvl="0">
       <w:numFmt w:val="bullet"/>
@@ -1653,7 +1653,7 @@
     </w:lvl>
   </w:abstractNum>
   <w:abstractNum w:abstractNumId="991">
-    <w:nsid w:val="42fdcdd2"/>
+    <w:nsid w:val="6516971c"/>
     <w:multiLevelType w:val="multilevel"/>
     <w:lvl w:ilvl="0">
       <w:numFmt w:val="bullet"/>

</xml_diff>

<commit_message>
Vygenerovany file ve složce: Sun Dec 13 17:33:22 UTC 2020
</commit_message>
<xml_diff>
--- a/docx/Přednáška_Bezpečnostní_Hrozby.docx
+++ b/docx/Přednáška_Bezpečnostní_Hrozby.docx
@@ -1572,7 +1572,7 @@
     </w:lvl>
   </w:abstractNum>
   <w:abstractNum w:abstractNumId="990">
-    <w:nsid w:val="4d7b4953"/>
+    <w:nsid w:val="5d6a65f2"/>
     <w:multiLevelType w:val="multilevel"/>
     <w:lvl w:ilvl="0">
       <w:numFmt w:val="bullet"/>
@@ -1653,7 +1653,7 @@
     </w:lvl>
   </w:abstractNum>
   <w:abstractNum w:abstractNumId="991">
-    <w:nsid w:val="6516971c"/>
+    <w:nsid w:val="af99a0e6"/>
     <w:multiLevelType w:val="multilevel"/>
     <w:lvl w:ilvl="0">
       <w:numFmt w:val="bullet"/>

</xml_diff>

<commit_message>
Vygenerovany file ve složce: Sun Dec 13 18:02:50 UTC 2020
</commit_message>
<xml_diff>
--- a/docx/Přednáška_Bezpečnostní_Hrozby.docx
+++ b/docx/Přednáška_Bezpečnostní_Hrozby.docx
@@ -1572,7 +1572,7 @@
     </w:lvl>
   </w:abstractNum>
   <w:abstractNum w:abstractNumId="990">
-    <w:nsid w:val="5d6a65f2"/>
+    <w:nsid w:val="f8403826"/>
     <w:multiLevelType w:val="multilevel"/>
     <w:lvl w:ilvl="0">
       <w:numFmt w:val="bullet"/>
@@ -1653,7 +1653,7 @@
     </w:lvl>
   </w:abstractNum>
   <w:abstractNum w:abstractNumId="991">
-    <w:nsid w:val="af99a0e6"/>
+    <w:nsid w:val="929d47bb"/>
     <w:multiLevelType w:val="multilevel"/>
     <w:lvl w:ilvl="0">
       <w:numFmt w:val="bullet"/>

</xml_diff>

<commit_message>
Vygenerovany file ve složce: Sun Dec 13 18:07:59 UTC 2020
</commit_message>
<xml_diff>
--- a/docx/Přednáška_Bezpečnostní_Hrozby.docx
+++ b/docx/Přednáška_Bezpečnostní_Hrozby.docx
@@ -1572,7 +1572,7 @@
     </w:lvl>
   </w:abstractNum>
   <w:abstractNum w:abstractNumId="990">
-    <w:nsid w:val="f8403826"/>
+    <w:nsid w:val="6aba96bf"/>
     <w:multiLevelType w:val="multilevel"/>
     <w:lvl w:ilvl="0">
       <w:numFmt w:val="bullet"/>
@@ -1653,7 +1653,7 @@
     </w:lvl>
   </w:abstractNum>
   <w:abstractNum w:abstractNumId="991">
-    <w:nsid w:val="929d47bb"/>
+    <w:nsid w:val="e40ebe91"/>
     <w:multiLevelType w:val="multilevel"/>
     <w:lvl w:ilvl="0">
       <w:numFmt w:val="bullet"/>

</xml_diff>

<commit_message>
Vygenerovany file ve složce: Sun Dec 13 18:22:37 UTC 2020
</commit_message>
<xml_diff>
--- a/docx/Přednáška_Bezpečnostní_Hrozby.docx
+++ b/docx/Přednáška_Bezpečnostní_Hrozby.docx
@@ -1572,7 +1572,7 @@
     </w:lvl>
   </w:abstractNum>
   <w:abstractNum w:abstractNumId="990">
-    <w:nsid w:val="6aba96bf"/>
+    <w:nsid w:val="2de015d2"/>
     <w:multiLevelType w:val="multilevel"/>
     <w:lvl w:ilvl="0">
       <w:numFmt w:val="bullet"/>
@@ -1653,7 +1653,7 @@
     </w:lvl>
   </w:abstractNum>
   <w:abstractNum w:abstractNumId="991">
-    <w:nsid w:val="e40ebe91"/>
+    <w:nsid w:val="62b938d4"/>
     <w:multiLevelType w:val="multilevel"/>
     <w:lvl w:ilvl="0">
       <w:numFmt w:val="bullet"/>

</xml_diff>

<commit_message>
Vygenerovany file ve složce: Sun Dec 13 18:29:20 UTC 2020
</commit_message>
<xml_diff>
--- a/docx/Přednáška_Bezpečnostní_Hrozby.docx
+++ b/docx/Přednáška_Bezpečnostní_Hrozby.docx
@@ -1572,7 +1572,7 @@
     </w:lvl>
   </w:abstractNum>
   <w:abstractNum w:abstractNumId="990">
-    <w:nsid w:val="2de015d2"/>
+    <w:nsid w:val="2a39e636"/>
     <w:multiLevelType w:val="multilevel"/>
     <w:lvl w:ilvl="0">
       <w:numFmt w:val="bullet"/>
@@ -1653,7 +1653,7 @@
     </w:lvl>
   </w:abstractNum>
   <w:abstractNum w:abstractNumId="991">
-    <w:nsid w:val="62b938d4"/>
+    <w:nsid w:val="bbfa7531"/>
     <w:multiLevelType w:val="multilevel"/>
     <w:lvl w:ilvl="0">
       <w:numFmt w:val="bullet"/>

</xml_diff>

<commit_message>
Vygenerovany file ve složce: Mon Jan 11 18:47:01 UTC 2021
</commit_message>
<xml_diff>
--- a/docx/Přednáška_Bezpečnostní_Hrozby.docx
+++ b/docx/Přednáška_Bezpečnostní_Hrozby.docx
@@ -1572,7 +1572,7 @@
     </w:lvl>
   </w:abstractNum>
   <w:abstractNum w:abstractNumId="990">
-    <w:nsid w:val="2a39e636"/>
+    <w:nsid w:val="61bf489d"/>
     <w:multiLevelType w:val="multilevel"/>
     <w:lvl w:ilvl="0">
       <w:numFmt w:val="bullet"/>
@@ -1653,7 +1653,7 @@
     </w:lvl>
   </w:abstractNum>
   <w:abstractNum w:abstractNumId="991">
-    <w:nsid w:val="bbfa7531"/>
+    <w:nsid w:val="90207e63"/>
     <w:multiLevelType w:val="multilevel"/>
     <w:lvl w:ilvl="0">
       <w:numFmt w:val="bullet"/>

</xml_diff>

<commit_message>
Vygenerovany file ve složce: Wed Jan 13 13:27:17 UTC 2021
</commit_message>
<xml_diff>
--- a/docx/Přednáška_Bezpečnostní_Hrozby.docx
+++ b/docx/Přednáška_Bezpečnostní_Hrozby.docx
@@ -1572,7 +1572,7 @@
     </w:lvl>
   </w:abstractNum>
   <w:abstractNum w:abstractNumId="990">
-    <w:nsid w:val="61bf489d"/>
+    <w:nsid w:val="d82b71fa"/>
     <w:multiLevelType w:val="multilevel"/>
     <w:lvl w:ilvl="0">
       <w:numFmt w:val="bullet"/>
@@ -1653,7 +1653,7 @@
     </w:lvl>
   </w:abstractNum>
   <w:abstractNum w:abstractNumId="991">
-    <w:nsid w:val="90207e63"/>
+    <w:nsid w:val="edb815bb"/>
     <w:multiLevelType w:val="multilevel"/>
     <w:lvl w:ilvl="0">
       <w:numFmt w:val="bullet"/>

</xml_diff>

<commit_message>
Vygenerovany file ve složce: Wed Jan 13 18:59:20 UTC 2021
</commit_message>
<xml_diff>
--- a/docx/Přednáška_Bezpečnostní_Hrozby.docx
+++ b/docx/Přednáška_Bezpečnostní_Hrozby.docx
@@ -1572,7 +1572,7 @@
     </w:lvl>
   </w:abstractNum>
   <w:abstractNum w:abstractNumId="990">
-    <w:nsid w:val="d82b71fa"/>
+    <w:nsid w:val="b3e50ae7"/>
     <w:multiLevelType w:val="multilevel"/>
     <w:lvl w:ilvl="0">
       <w:numFmt w:val="bullet"/>
@@ -1653,7 +1653,7 @@
     </w:lvl>
   </w:abstractNum>
   <w:abstractNum w:abstractNumId="991">
-    <w:nsid w:val="edb815bb"/>
+    <w:nsid w:val="5398c282"/>
     <w:multiLevelType w:val="multilevel"/>
     <w:lvl w:ilvl="0">
       <w:numFmt w:val="bullet"/>

</xml_diff>

<commit_message>
Vygenerovany file ve složce: Wed Jan 13 19:05:00 UTC 2021
</commit_message>
<xml_diff>
--- a/docx/Přednáška_Bezpečnostní_Hrozby.docx
+++ b/docx/Přednáška_Bezpečnostní_Hrozby.docx
@@ -1572,7 +1572,7 @@
     </w:lvl>
   </w:abstractNum>
   <w:abstractNum w:abstractNumId="990">
-    <w:nsid w:val="b3e50ae7"/>
+    <w:nsid w:val="35ec3215"/>
     <w:multiLevelType w:val="multilevel"/>
     <w:lvl w:ilvl="0">
       <w:numFmt w:val="bullet"/>
@@ -1653,7 +1653,7 @@
     </w:lvl>
   </w:abstractNum>
   <w:abstractNum w:abstractNumId="991">
-    <w:nsid w:val="5398c282"/>
+    <w:nsid w:val="c485b867"/>
     <w:multiLevelType w:val="multilevel"/>
     <w:lvl w:ilvl="0">
       <w:numFmt w:val="bullet"/>

</xml_diff>

<commit_message>
Vygenerovany file ve složce: Thu Jan 14 00:15:59 UTC 2021
</commit_message>
<xml_diff>
--- a/docx/Přednáška_Bezpečnostní_Hrozby.docx
+++ b/docx/Přednáška_Bezpečnostní_Hrozby.docx
@@ -1572,7 +1572,7 @@
     </w:lvl>
   </w:abstractNum>
   <w:abstractNum w:abstractNumId="990">
-    <w:nsid w:val="35ec3215"/>
+    <w:nsid w:val="ce366220"/>
     <w:multiLevelType w:val="multilevel"/>
     <w:lvl w:ilvl="0">
       <w:numFmt w:val="bullet"/>
@@ -1653,7 +1653,7 @@
     </w:lvl>
   </w:abstractNum>
   <w:abstractNum w:abstractNumId="991">
-    <w:nsid w:val="c485b867"/>
+    <w:nsid w:val="d70c43b8"/>
     <w:multiLevelType w:val="multilevel"/>
     <w:lvl w:ilvl="0">
       <w:numFmt w:val="bullet"/>

</xml_diff>

<commit_message>
Vygenerovany file ve složce: Thu Jan 14 00:24:11 UTC 2021
</commit_message>
<xml_diff>
--- a/docx/Přednáška_Bezpečnostní_Hrozby.docx
+++ b/docx/Přednáška_Bezpečnostní_Hrozby.docx
@@ -1572,7 +1572,7 @@
     </w:lvl>
   </w:abstractNum>
   <w:abstractNum w:abstractNumId="990">
-    <w:nsid w:val="ce366220"/>
+    <w:nsid w:val="c75f1235"/>
     <w:multiLevelType w:val="multilevel"/>
     <w:lvl w:ilvl="0">
       <w:numFmt w:val="bullet"/>
@@ -1653,7 +1653,7 @@
     </w:lvl>
   </w:abstractNum>
   <w:abstractNum w:abstractNumId="991">
-    <w:nsid w:val="d70c43b8"/>
+    <w:nsid w:val="59f1f0df"/>
     <w:multiLevelType w:val="multilevel"/>
     <w:lvl w:ilvl="0">
       <w:numFmt w:val="bullet"/>

</xml_diff>